<commit_message>
bioinformatics - week 4
</commit_message>
<xml_diff>
--- a/Bioinformatics_3/Biology Meets Programming_Note.docx
+++ b/Bioinformatics_3/Biology Meets Programming_Note.docx
@@ -2275,9 +2275,9 @@
           <w:noProof/>
         </w:rPr>
         <w:drawing>
-          <wp:inline distT="0" distB="0" distL="0" distR="0" wp14:anchorId="2FC41D8D" wp14:editId="60DE91C5">
-            <wp:extent cx="4032913" cy="2288198"/>
-            <wp:effectExtent l="0" t="0" r="5715" b="0"/>
+          <wp:inline distT="0" distB="0" distL="0" distR="0" wp14:anchorId="2FC41D8D" wp14:editId="67296A36">
+            <wp:extent cx="3744000" cy="2124272"/>
+            <wp:effectExtent l="0" t="0" r="8890" b="9525"/>
             <wp:docPr id="12" name="그림 12"/>
             <wp:cNvGraphicFramePr>
               <a:graphicFrameLocks xmlns:a="http://schemas.openxmlformats.org/drawingml/2006/main" noChangeAspect="1"/>
@@ -2303,7 +2303,7 @@
                   <pic:spPr bwMode="auto">
                     <a:xfrm>
                       <a:off x="0" y="0"/>
-                      <a:ext cx="4117888" cy="2336411"/>
+                      <a:ext cx="3744000" cy="2124272"/>
                     </a:xfrm>
                     <a:prstGeom prst="rect">
                       <a:avLst/>
@@ -2623,7 +2623,70 @@
       <w:r>
         <w:rPr>
           <w:rFonts w:eastAsiaTheme="minorHAnsi"/>
-        </w:rPr>
+          <w:noProof/>
+        </w:rPr>
+        <w:drawing>
+          <wp:inline distT="0" distB="0" distL="0" distR="0" wp14:anchorId="66BD04AD" wp14:editId="6420D591">
+            <wp:extent cx="4010417" cy="2736000"/>
+            <wp:effectExtent l="0" t="0" r="0" b="7620"/>
+            <wp:docPr id="13" name="그림 13"/>
+            <wp:cNvGraphicFramePr>
+              <a:graphicFrameLocks xmlns:a="http://schemas.openxmlformats.org/drawingml/2006/main" noChangeAspect="1"/>
+            </wp:cNvGraphicFramePr>
+            <a:graphic xmlns:a="http://schemas.openxmlformats.org/drawingml/2006/main">
+              <a:graphicData uri="http://schemas.openxmlformats.org/drawingml/2006/picture">
+                <pic:pic xmlns:pic="http://schemas.openxmlformats.org/drawingml/2006/picture">
+                  <pic:nvPicPr>
+                    <pic:cNvPr id="13" name="그림 13"/>
+                    <pic:cNvPicPr/>
+                  </pic:nvPicPr>
+                  <pic:blipFill rotWithShape="1">
+                    <a:blip r:embed="rId18">
+                      <a:extLst>
+                        <a:ext uri="{28A0092B-C50C-407E-A947-70E740481C1C}">
+                          <a14:useLocalDpi xmlns:a14="http://schemas.microsoft.com/office/drawing/2010/main" val="0"/>
+                        </a:ext>
+                      </a:extLst>
+                    </a:blip>
+                    <a:srcRect t="26063"/>
+                    <a:stretch/>
+                  </pic:blipFill>
+                  <pic:spPr bwMode="auto">
+                    <a:xfrm>
+                      <a:off x="0" y="0"/>
+                      <a:ext cx="4010417" cy="2736000"/>
+                    </a:xfrm>
+                    <a:prstGeom prst="rect">
+                      <a:avLst/>
+                    </a:prstGeom>
+                    <a:ln>
+                      <a:noFill/>
+                    </a:ln>
+                    <a:extLst>
+                      <a:ext uri="{53640926-AAD7-44D8-BBD7-CCE9431645EC}">
+                        <a14:shadowObscured xmlns:a14="http://schemas.microsoft.com/office/drawing/2010/main"/>
+                      </a:ext>
+                    </a:extLst>
+                  </pic:spPr>
+                </pic:pic>
+              </a:graphicData>
+            </a:graphic>
+          </wp:inline>
+        </w:drawing>
+      </w:r>
+    </w:p>
+    <w:p>
+      <w:pPr>
+        <w:spacing w:after="0" w:line="240" w:lineRule="auto"/>
+        <w:rPr>
+          <w:rFonts w:eastAsiaTheme="minorHAnsi"/>
+        </w:rPr>
+      </w:pPr>
+      <w:r>
+        <w:rPr>
+          <w:rFonts w:eastAsiaTheme="minorHAnsi"/>
+        </w:rPr>
+        <w:lastRenderedPageBreak/>
         <w:t xml:space="preserve">LHY, CCA1, and TOC1 are able to </w:t>
       </w:r>
       <w:r>
@@ -2812,6 +2875,61 @@
           <w:rFonts w:eastAsiaTheme="minorHAnsi"/>
         </w:rPr>
       </w:pPr>
+      <w:r>
+        <w:rPr>
+          <w:rFonts w:eastAsiaTheme="minorHAnsi"/>
+          <w:noProof/>
+        </w:rPr>
+        <w:drawing>
+          <wp:inline distT="0" distB="0" distL="0" distR="0" wp14:anchorId="09032CA4" wp14:editId="2F400FF6">
+            <wp:extent cx="6645910" cy="3543300"/>
+            <wp:effectExtent l="0" t="0" r="2540" b="0"/>
+            <wp:docPr id="5" name="그림 5"/>
+            <wp:cNvGraphicFramePr>
+              <a:graphicFrameLocks xmlns:a="http://schemas.openxmlformats.org/drawingml/2006/main" noChangeAspect="1"/>
+            </wp:cNvGraphicFramePr>
+            <a:graphic xmlns:a="http://schemas.openxmlformats.org/drawingml/2006/main">
+              <a:graphicData uri="http://schemas.openxmlformats.org/drawingml/2006/picture">
+                <pic:pic xmlns:pic="http://schemas.openxmlformats.org/drawingml/2006/picture">
+                  <pic:nvPicPr>
+                    <pic:cNvPr id="5" name="그림 5"/>
+                    <pic:cNvPicPr/>
+                  </pic:nvPicPr>
+                  <pic:blipFill>
+                    <a:blip r:embed="rId19">
+                      <a:extLst>
+                        <a:ext uri="{28A0092B-C50C-407E-A947-70E740481C1C}">
+                          <a14:useLocalDpi xmlns:a14="http://schemas.microsoft.com/office/drawing/2010/main" val="0"/>
+                        </a:ext>
+                      </a:extLst>
+                    </a:blip>
+                    <a:stretch>
+                      <a:fillRect/>
+                    </a:stretch>
+                  </pic:blipFill>
+                  <pic:spPr>
+                    <a:xfrm>
+                      <a:off x="0" y="0"/>
+                      <a:ext cx="6645910" cy="3543300"/>
+                    </a:xfrm>
+                    <a:prstGeom prst="rect">
+                      <a:avLst/>
+                    </a:prstGeom>
+                  </pic:spPr>
+                </pic:pic>
+              </a:graphicData>
+            </a:graphic>
+          </wp:inline>
+        </w:drawing>
+      </w:r>
+    </w:p>
+    <w:p>
+      <w:pPr>
+        <w:spacing w:after="0" w:line="240" w:lineRule="auto"/>
+        <w:rPr>
+          <w:rFonts w:eastAsiaTheme="minorHAnsi"/>
+        </w:rPr>
+      </w:pPr>
     </w:p>
     <w:p>
       <w:pPr>
@@ -3037,6 +3155,184 @@
     <w:p>
       <w:pPr>
         <w:spacing w:after="0" w:line="240" w:lineRule="auto"/>
+        <w:jc w:val="center"/>
+        <w:rPr>
+          <w:rFonts w:eastAsiaTheme="minorHAnsi"/>
+        </w:rPr>
+      </w:pPr>
+    </w:p>
+    <w:p>
+      <w:pPr>
+        <w:pStyle w:val="a6"/>
+      </w:pPr>
+      <w:r>
+        <w:rPr>
+          <w:rFonts w:hint="eastAsia"/>
+        </w:rPr>
+        <w:lastRenderedPageBreak/>
+        <w:drawing>
+          <wp:inline distT="0" distB="0" distL="0" distR="0" wp14:anchorId="07340CBA" wp14:editId="3A759839">
+            <wp:extent cx="3500462" cy="2376000"/>
+            <wp:effectExtent l="19050" t="19050" r="24130" b="24765"/>
+            <wp:docPr id="14" name="그림 14"/>
+            <wp:cNvGraphicFramePr>
+              <a:graphicFrameLocks xmlns:a="http://schemas.openxmlformats.org/drawingml/2006/main" noChangeAspect="1"/>
+            </wp:cNvGraphicFramePr>
+            <a:graphic xmlns:a="http://schemas.openxmlformats.org/drawingml/2006/main">
+              <a:graphicData uri="http://schemas.openxmlformats.org/drawingml/2006/picture">
+                <pic:pic xmlns:pic="http://schemas.openxmlformats.org/drawingml/2006/picture">
+                  <pic:nvPicPr>
+                    <pic:cNvPr id="14" name="그림 14"/>
+                    <pic:cNvPicPr/>
+                  </pic:nvPicPr>
+                  <pic:blipFill>
+                    <a:blip r:embed="rId20" cstate="print">
+                      <a:extLst>
+                        <a:ext uri="{28A0092B-C50C-407E-A947-70E740481C1C}">
+                          <a14:useLocalDpi xmlns:a14="http://schemas.microsoft.com/office/drawing/2010/main" val="0"/>
+                        </a:ext>
+                      </a:extLst>
+                    </a:blip>
+                    <a:stretch>
+                      <a:fillRect/>
+                    </a:stretch>
+                  </pic:blipFill>
+                  <pic:spPr>
+                    <a:xfrm>
+                      <a:off x="0" y="0"/>
+                      <a:ext cx="3500462" cy="2376000"/>
+                    </a:xfrm>
+                    <a:prstGeom prst="rect">
+                      <a:avLst/>
+                    </a:prstGeom>
+                    <a:ln>
+                      <a:solidFill>
+                        <a:schemeClr val="tx1"/>
+                      </a:solidFill>
+                    </a:ln>
+                  </pic:spPr>
+                </pic:pic>
+              </a:graphicData>
+            </a:graphic>
+          </wp:inline>
+        </w:drawing>
+      </w:r>
+      <w:r>
+        <w:rPr>
+          <w:rFonts w:hint="eastAsia"/>
+        </w:rPr>
+        <w:drawing>
+          <wp:inline distT="0" distB="0" distL="0" distR="0" wp14:anchorId="2D54F672" wp14:editId="4000FB8A">
+            <wp:extent cx="4086500" cy="3420000"/>
+            <wp:effectExtent l="19050" t="19050" r="9525" b="28575"/>
+            <wp:docPr id="15" name="그림 15"/>
+            <wp:cNvGraphicFramePr>
+              <a:graphicFrameLocks xmlns:a="http://schemas.openxmlformats.org/drawingml/2006/main" noChangeAspect="1"/>
+            </wp:cNvGraphicFramePr>
+            <a:graphic xmlns:a="http://schemas.openxmlformats.org/drawingml/2006/main">
+              <a:graphicData uri="http://schemas.openxmlformats.org/drawingml/2006/picture">
+                <pic:pic xmlns:pic="http://schemas.openxmlformats.org/drawingml/2006/picture">
+                  <pic:nvPicPr>
+                    <pic:cNvPr id="15" name="그림 15"/>
+                    <pic:cNvPicPr/>
+                  </pic:nvPicPr>
+                  <pic:blipFill>
+                    <a:blip r:embed="rId21">
+                      <a:extLst>
+                        <a:ext uri="{28A0092B-C50C-407E-A947-70E740481C1C}">
+                          <a14:useLocalDpi xmlns:a14="http://schemas.microsoft.com/office/drawing/2010/main" val="0"/>
+                        </a:ext>
+                      </a:extLst>
+                    </a:blip>
+                    <a:stretch>
+                      <a:fillRect/>
+                    </a:stretch>
+                  </pic:blipFill>
+                  <pic:spPr>
+                    <a:xfrm>
+                      <a:off x="0" y="0"/>
+                      <a:ext cx="4086500" cy="3420000"/>
+                    </a:xfrm>
+                    <a:prstGeom prst="rect">
+                      <a:avLst/>
+                    </a:prstGeom>
+                    <a:ln>
+                      <a:solidFill>
+                        <a:schemeClr val="tx1"/>
+                      </a:solidFill>
+                    </a:ln>
+                  </pic:spPr>
+                </pic:pic>
+              </a:graphicData>
+            </a:graphic>
+          </wp:inline>
+        </w:drawing>
+      </w:r>
+    </w:p>
+    <w:p>
+      <w:pPr>
+        <w:spacing w:after="0" w:line="240" w:lineRule="auto"/>
+        <w:jc w:val="center"/>
+        <w:rPr>
+          <w:rFonts w:eastAsiaTheme="minorHAnsi"/>
+        </w:rPr>
+      </w:pPr>
+      <w:r>
+        <w:rPr>
+          <w:rFonts w:eastAsiaTheme="minorHAnsi" w:hint="eastAsia"/>
+          <w:noProof/>
+        </w:rPr>
+        <w:drawing>
+          <wp:inline distT="0" distB="0" distL="0" distR="0" wp14:anchorId="7A05F6A1" wp14:editId="3D2645B9">
+            <wp:extent cx="4766942" cy="3672000"/>
+            <wp:effectExtent l="19050" t="19050" r="15240" b="24130"/>
+            <wp:docPr id="16" name="그림 16"/>
+            <wp:cNvGraphicFramePr>
+              <a:graphicFrameLocks xmlns:a="http://schemas.openxmlformats.org/drawingml/2006/main" noChangeAspect="1"/>
+            </wp:cNvGraphicFramePr>
+            <a:graphic xmlns:a="http://schemas.openxmlformats.org/drawingml/2006/main">
+              <a:graphicData uri="http://schemas.openxmlformats.org/drawingml/2006/picture">
+                <pic:pic xmlns:pic="http://schemas.openxmlformats.org/drawingml/2006/picture">
+                  <pic:nvPicPr>
+                    <pic:cNvPr id="16" name="그림 16"/>
+                    <pic:cNvPicPr/>
+                  </pic:nvPicPr>
+                  <pic:blipFill>
+                    <a:blip r:embed="rId22">
+                      <a:extLst>
+                        <a:ext uri="{28A0092B-C50C-407E-A947-70E740481C1C}">
+                          <a14:useLocalDpi xmlns:a14="http://schemas.microsoft.com/office/drawing/2010/main" val="0"/>
+                        </a:ext>
+                      </a:extLst>
+                    </a:blip>
+                    <a:stretch>
+                      <a:fillRect/>
+                    </a:stretch>
+                  </pic:blipFill>
+                  <pic:spPr>
+                    <a:xfrm>
+                      <a:off x="0" y="0"/>
+                      <a:ext cx="4766942" cy="3672000"/>
+                    </a:xfrm>
+                    <a:prstGeom prst="rect">
+                      <a:avLst/>
+                    </a:prstGeom>
+                    <a:ln>
+                      <a:solidFill>
+                        <a:schemeClr val="tx1"/>
+                      </a:solidFill>
+                    </a:ln>
+                  </pic:spPr>
+                </pic:pic>
+              </a:graphicData>
+            </a:graphic>
+          </wp:inline>
+        </w:drawing>
+      </w:r>
+    </w:p>
+    <w:p>
+      <w:pPr>
+        <w:spacing w:after="0" w:line="240" w:lineRule="auto"/>
         <w:rPr>
           <w:rFonts w:eastAsiaTheme="minorHAnsi"/>
         </w:rPr>
@@ -3146,7 +3442,603 @@
       <w:pPr>
         <w:spacing w:after="0" w:line="240" w:lineRule="auto"/>
         <w:rPr>
-          <w:rFonts w:eastAsiaTheme="minorHAnsi" w:hint="eastAsia"/>
+          <w:rFonts w:eastAsiaTheme="minorHAnsi"/>
+        </w:rPr>
+      </w:pPr>
+      <w:r>
+        <w:rPr>
+          <w:rFonts w:eastAsiaTheme="minorHAnsi" w:hint="eastAsia"/>
+          <w:noProof/>
+        </w:rPr>
+        <w:drawing>
+          <wp:inline distT="0" distB="0" distL="0" distR="0" wp14:anchorId="4F4D0C8B" wp14:editId="4AA8C193">
+            <wp:extent cx="6712560" cy="3600000"/>
+            <wp:effectExtent l="0" t="0" r="0" b="635"/>
+            <wp:docPr id="17" name="그림 17"/>
+            <wp:cNvGraphicFramePr>
+              <a:graphicFrameLocks xmlns:a="http://schemas.openxmlformats.org/drawingml/2006/main" noChangeAspect="1"/>
+            </wp:cNvGraphicFramePr>
+            <a:graphic xmlns:a="http://schemas.openxmlformats.org/drawingml/2006/main">
+              <a:graphicData uri="http://schemas.openxmlformats.org/drawingml/2006/picture">
+                <pic:pic xmlns:pic="http://schemas.openxmlformats.org/drawingml/2006/picture">
+                  <pic:nvPicPr>
+                    <pic:cNvPr id="17" name="그림 17"/>
+                    <pic:cNvPicPr/>
+                  </pic:nvPicPr>
+                  <pic:blipFill>
+                    <a:blip r:embed="rId23">
+                      <a:extLst>
+                        <a:ext uri="{28A0092B-C50C-407E-A947-70E740481C1C}">
+                          <a14:useLocalDpi xmlns:a14="http://schemas.microsoft.com/office/drawing/2010/main" val="0"/>
+                        </a:ext>
+                      </a:extLst>
+                    </a:blip>
+                    <a:stretch>
+                      <a:fillRect/>
+                    </a:stretch>
+                  </pic:blipFill>
+                  <pic:spPr>
+                    <a:xfrm>
+                      <a:off x="0" y="0"/>
+                      <a:ext cx="6712560" cy="3600000"/>
+                    </a:xfrm>
+                    <a:prstGeom prst="rect">
+                      <a:avLst/>
+                    </a:prstGeom>
+                  </pic:spPr>
+                </pic:pic>
+              </a:graphicData>
+            </a:graphic>
+          </wp:inline>
+        </w:drawing>
+      </w:r>
+    </w:p>
+    <w:p>
+      <w:pPr>
+        <w:spacing w:after="0" w:line="240" w:lineRule="auto"/>
+        <w:rPr>
+          <w:rFonts w:eastAsiaTheme="minorHAnsi"/>
+        </w:rPr>
+      </w:pPr>
+    </w:p>
+    <w:p>
+      <w:pPr>
+        <w:spacing w:after="0" w:line="240" w:lineRule="auto"/>
+        <w:rPr>
+          <w:rFonts w:eastAsiaTheme="minorHAnsi"/>
+        </w:rPr>
+      </w:pPr>
+      <w:r>
+        <w:rPr>
+          <w:rFonts w:eastAsiaTheme="minorHAnsi"/>
+          <w:noProof/>
+        </w:rPr>
+        <w:drawing>
+          <wp:inline distT="0" distB="0" distL="0" distR="0" wp14:anchorId="304CF5C4" wp14:editId="12C40B00">
+            <wp:extent cx="4700888" cy="720000"/>
+            <wp:effectExtent l="0" t="0" r="5080" b="4445"/>
+            <wp:docPr id="18" name="그림 18"/>
+            <wp:cNvGraphicFramePr>
+              <a:graphicFrameLocks xmlns:a="http://schemas.openxmlformats.org/drawingml/2006/main" noChangeAspect="1"/>
+            </wp:cNvGraphicFramePr>
+            <a:graphic xmlns:a="http://schemas.openxmlformats.org/drawingml/2006/main">
+              <a:graphicData uri="http://schemas.openxmlformats.org/drawingml/2006/picture">
+                <pic:pic xmlns:pic="http://schemas.openxmlformats.org/drawingml/2006/picture">
+                  <pic:nvPicPr>
+                    <pic:cNvPr id="18" name="그림 18"/>
+                    <pic:cNvPicPr/>
+                  </pic:nvPicPr>
+                  <pic:blipFill>
+                    <a:blip r:embed="rId24" cstate="print">
+                      <a:extLst>
+                        <a:ext uri="{28A0092B-C50C-407E-A947-70E740481C1C}">
+                          <a14:useLocalDpi xmlns:a14="http://schemas.microsoft.com/office/drawing/2010/main" val="0"/>
+                        </a:ext>
+                      </a:extLst>
+                    </a:blip>
+                    <a:stretch>
+                      <a:fillRect/>
+                    </a:stretch>
+                  </pic:blipFill>
+                  <pic:spPr>
+                    <a:xfrm>
+                      <a:off x="0" y="0"/>
+                      <a:ext cx="4700888" cy="720000"/>
+                    </a:xfrm>
+                    <a:prstGeom prst="rect">
+                      <a:avLst/>
+                    </a:prstGeom>
+                  </pic:spPr>
+                </pic:pic>
+              </a:graphicData>
+            </a:graphic>
+          </wp:inline>
+        </w:drawing>
+      </w:r>
+    </w:p>
+    <w:p>
+      <w:pPr>
+        <w:spacing w:after="0" w:line="240" w:lineRule="auto"/>
+        <w:rPr>
+          <w:rFonts w:eastAsiaTheme="minorHAnsi"/>
+        </w:rPr>
+      </w:pPr>
+    </w:p>
+    <w:p>
+      <w:pPr>
+        <w:spacing w:after="0" w:line="240" w:lineRule="auto"/>
+        <w:rPr>
+          <w:rFonts w:eastAsiaTheme="minorHAnsi"/>
+        </w:rPr>
+      </w:pPr>
+      <w:r>
+        <w:rPr>
+          <w:rFonts w:eastAsiaTheme="minorHAnsi" w:hint="eastAsia"/>
+          <w:noProof/>
+        </w:rPr>
+        <w:drawing>
+          <wp:inline distT="0" distB="0" distL="0" distR="0" wp14:anchorId="12822E59" wp14:editId="25D8104F">
+            <wp:extent cx="6711913" cy="3456000"/>
+            <wp:effectExtent l="0" t="0" r="0" b="0"/>
+            <wp:docPr id="19" name="그림 19"/>
+            <wp:cNvGraphicFramePr>
+              <a:graphicFrameLocks xmlns:a="http://schemas.openxmlformats.org/drawingml/2006/main" noChangeAspect="1"/>
+            </wp:cNvGraphicFramePr>
+            <a:graphic xmlns:a="http://schemas.openxmlformats.org/drawingml/2006/main">
+              <a:graphicData uri="http://schemas.openxmlformats.org/drawingml/2006/picture">
+                <pic:pic xmlns:pic="http://schemas.openxmlformats.org/drawingml/2006/picture">
+                  <pic:nvPicPr>
+                    <pic:cNvPr id="19" name="그림 19"/>
+                    <pic:cNvPicPr/>
+                  </pic:nvPicPr>
+                  <pic:blipFill>
+                    <a:blip r:embed="rId25">
+                      <a:extLst>
+                        <a:ext uri="{28A0092B-C50C-407E-A947-70E740481C1C}">
+                          <a14:useLocalDpi xmlns:a14="http://schemas.microsoft.com/office/drawing/2010/main" val="0"/>
+                        </a:ext>
+                      </a:extLst>
+                    </a:blip>
+                    <a:stretch>
+                      <a:fillRect/>
+                    </a:stretch>
+                  </pic:blipFill>
+                  <pic:spPr>
+                    <a:xfrm>
+                      <a:off x="0" y="0"/>
+                      <a:ext cx="6711913" cy="3456000"/>
+                    </a:xfrm>
+                    <a:prstGeom prst="rect">
+                      <a:avLst/>
+                    </a:prstGeom>
+                  </pic:spPr>
+                </pic:pic>
+              </a:graphicData>
+            </a:graphic>
+          </wp:inline>
+        </w:drawing>
+      </w:r>
+    </w:p>
+    <w:p>
+      <w:pPr>
+        <w:spacing w:after="0" w:line="240" w:lineRule="auto"/>
+        <w:rPr>
+          <w:rFonts w:eastAsiaTheme="minorHAnsi"/>
+        </w:rPr>
+      </w:pPr>
+    </w:p>
+    <w:p>
+      <w:pPr>
+        <w:spacing w:after="0" w:line="240" w:lineRule="auto"/>
+        <w:rPr>
+          <w:rFonts w:eastAsiaTheme="minorHAnsi"/>
+        </w:rPr>
+      </w:pPr>
+      <w:r>
+        <w:rPr>
+          <w:rFonts w:eastAsiaTheme="minorHAnsi"/>
+          <w:noProof/>
+        </w:rPr>
+        <w:lastRenderedPageBreak/>
+        <w:drawing>
+          <wp:inline distT="0" distB="0" distL="0" distR="0" wp14:anchorId="1EC940D1" wp14:editId="427AEB15">
+            <wp:extent cx="5125842" cy="3420000"/>
+            <wp:effectExtent l="0" t="0" r="0" b="9525"/>
+            <wp:docPr id="20" name="그림 20"/>
+            <wp:cNvGraphicFramePr>
+              <a:graphicFrameLocks xmlns:a="http://schemas.openxmlformats.org/drawingml/2006/main" noChangeAspect="1"/>
+            </wp:cNvGraphicFramePr>
+            <a:graphic xmlns:a="http://schemas.openxmlformats.org/drawingml/2006/main">
+              <a:graphicData uri="http://schemas.openxmlformats.org/drawingml/2006/picture">
+                <pic:pic xmlns:pic="http://schemas.openxmlformats.org/drawingml/2006/picture">
+                  <pic:nvPicPr>
+                    <pic:cNvPr id="20" name="그림 20"/>
+                    <pic:cNvPicPr/>
+                  </pic:nvPicPr>
+                  <pic:blipFill>
+                    <a:blip r:embed="rId26">
+                      <a:extLst>
+                        <a:ext uri="{28A0092B-C50C-407E-A947-70E740481C1C}">
+                          <a14:useLocalDpi xmlns:a14="http://schemas.microsoft.com/office/drawing/2010/main" val="0"/>
+                        </a:ext>
+                      </a:extLst>
+                    </a:blip>
+                    <a:stretch>
+                      <a:fillRect/>
+                    </a:stretch>
+                  </pic:blipFill>
+                  <pic:spPr>
+                    <a:xfrm>
+                      <a:off x="0" y="0"/>
+                      <a:ext cx="5125842" cy="3420000"/>
+                    </a:xfrm>
+                    <a:prstGeom prst="rect">
+                      <a:avLst/>
+                    </a:prstGeom>
+                  </pic:spPr>
+                </pic:pic>
+              </a:graphicData>
+            </a:graphic>
+          </wp:inline>
+        </w:drawing>
+      </w:r>
+    </w:p>
+    <w:p>
+      <w:pPr>
+        <w:spacing w:after="0" w:line="240" w:lineRule="auto"/>
+        <w:rPr>
+          <w:rFonts w:eastAsiaTheme="minorHAnsi"/>
+        </w:rPr>
+      </w:pPr>
+    </w:p>
+    <w:p>
+      <w:pPr>
+        <w:spacing w:after="0" w:line="240" w:lineRule="auto"/>
+        <w:rPr>
+          <w:rFonts w:eastAsiaTheme="minorHAnsi"/>
+        </w:rPr>
+      </w:pPr>
+      <w:r>
+        <w:rPr>
+          <w:rFonts w:eastAsiaTheme="minorHAnsi" w:hint="eastAsia"/>
+        </w:rPr>
+        <w:t xml:space="preserve">관찰된 데이터셋에서 어떤 이벤트는 확률이 </w:t>
+      </w:r>
+      <w:r>
+        <w:rPr>
+          <w:rFonts w:eastAsiaTheme="minorHAnsi"/>
+        </w:rPr>
+        <w:t>0</w:t>
+      </w:r>
+      <w:r>
+        <w:rPr>
+          <w:rFonts w:eastAsiaTheme="minorHAnsi" w:hint="eastAsia"/>
+        </w:rPr>
+        <w:t>은 아니지만 발생하지 않을 가능성이 있다.</w:t>
+      </w:r>
+    </w:p>
+    <w:p>
+      <w:pPr>
+        <w:spacing w:after="0" w:line="240" w:lineRule="auto"/>
+        <w:rPr>
+          <w:rFonts w:eastAsiaTheme="minorHAnsi"/>
+        </w:rPr>
+      </w:pPr>
+      <w:r>
+        <w:rPr>
+          <w:rFonts w:eastAsiaTheme="minorHAnsi" w:hint="eastAsia"/>
+        </w:rPr>
+        <w:t xml:space="preserve">관측된 발생빈도는 </w:t>
+      </w:r>
+      <w:r>
+        <w:rPr>
+          <w:rFonts w:eastAsiaTheme="minorHAnsi"/>
+        </w:rPr>
+        <w:t xml:space="preserve">0 </w:t>
+      </w:r>
+      <w:r>
+        <w:rPr>
+          <w:rFonts w:eastAsiaTheme="minorHAnsi" w:hint="eastAsia"/>
+        </w:rPr>
+        <w:t xml:space="preserve">이지만 이 이벤트의 경험적 확률을 </w:t>
+      </w:r>
+      <w:r>
+        <w:rPr>
+          <w:rFonts w:eastAsiaTheme="minorHAnsi"/>
+        </w:rPr>
+        <w:t>0</w:t>
+      </w:r>
+      <w:r>
+        <w:rPr>
+          <w:rFonts w:eastAsiaTheme="minorHAnsi" w:hint="eastAsia"/>
+        </w:rPr>
+        <w:t>으로 설정하면 문제가 될 수 있다.</w:t>
+      </w:r>
+    </w:p>
+    <w:p>
+      <w:pPr>
+        <w:spacing w:after="0" w:line="240" w:lineRule="auto"/>
+        <w:rPr>
+          <w:rFonts w:eastAsiaTheme="minorHAnsi"/>
+        </w:rPr>
+      </w:pPr>
+      <w:r>
+        <w:rPr>
+          <w:rFonts w:eastAsiaTheme="minorHAnsi" w:hint="eastAsia"/>
+        </w:rPr>
+        <w:t>이런 경우에는 확률을 인위적으로 조정하여 문제를 완화시킬 수 있다.</w:t>
+      </w:r>
+    </w:p>
+    <w:p>
+      <w:pPr>
+        <w:spacing w:after="0" w:line="240" w:lineRule="auto"/>
+        <w:rPr>
+          <w:rFonts w:eastAsiaTheme="minorHAnsi"/>
+        </w:rPr>
+      </w:pPr>
+      <w:r>
+        <w:rPr>
+          <w:rFonts w:eastAsiaTheme="minorHAnsi"/>
+          <w:b/>
+          <w:bCs/>
+        </w:rPr>
+        <w:t>pseudocounts</w:t>
+      </w:r>
+      <w:r>
+        <w:rPr>
+          <w:rFonts w:eastAsiaTheme="minorHAnsi"/>
+        </w:rPr>
+        <w:t xml:space="preserve"> </w:t>
+      </w:r>
+      <w:r>
+        <w:rPr>
+          <w:rFonts w:eastAsiaTheme="minorHAnsi" w:hint="eastAsia"/>
+        </w:rPr>
+        <w:t xml:space="preserve">라고 불리는 작은 숫자로 </w:t>
+      </w:r>
+      <w:r>
+        <w:rPr>
+          <w:rFonts w:eastAsiaTheme="minorHAnsi"/>
+        </w:rPr>
+        <w:t>0</w:t>
+      </w:r>
+      <w:r>
+        <w:rPr>
+          <w:rFonts w:eastAsiaTheme="minorHAnsi" w:hint="eastAsia"/>
+        </w:rPr>
+        <w:t xml:space="preserve">을 대체 </w:t>
+      </w:r>
+      <w:r>
+        <w:rPr>
+          <w:rFonts w:eastAsiaTheme="minorHAnsi"/>
+        </w:rPr>
+        <w:t>(</w:t>
+      </w:r>
+      <w:r>
+        <w:rPr>
+          <w:rFonts w:eastAsiaTheme="minorHAnsi"/>
+        </w:rPr>
+        <w:t>Laplace’s Rule of Succession</w:t>
+      </w:r>
+      <w:r>
+        <w:rPr>
+          <w:rFonts w:eastAsiaTheme="minorHAnsi"/>
+        </w:rPr>
+        <w:t>)</w:t>
+      </w:r>
+    </w:p>
+    <w:p>
+      <w:pPr>
+        <w:spacing w:after="0" w:line="240" w:lineRule="auto"/>
+        <w:rPr>
+          <w:rFonts w:eastAsiaTheme="minorHAnsi"/>
+        </w:rPr>
+      </w:pPr>
+    </w:p>
+    <w:p>
+      <w:pPr>
+        <w:spacing w:after="0" w:line="240" w:lineRule="auto"/>
+        <w:rPr>
+          <w:rFonts w:eastAsiaTheme="minorHAnsi"/>
+        </w:rPr>
+      </w:pPr>
+      <w:r>
+        <w:rPr>
+          <w:rFonts w:eastAsiaTheme="minorHAnsi" w:hint="eastAsia"/>
+          <w:noProof/>
+        </w:rPr>
+        <w:drawing>
+          <wp:inline distT="0" distB="0" distL="0" distR="0" wp14:anchorId="40FE7C03" wp14:editId="0E8CE47E">
+            <wp:extent cx="6645910" cy="3465830"/>
+            <wp:effectExtent l="0" t="0" r="2540" b="1270"/>
+            <wp:docPr id="22" name="그림 22"/>
+            <wp:cNvGraphicFramePr>
+              <a:graphicFrameLocks xmlns:a="http://schemas.openxmlformats.org/drawingml/2006/main" noChangeAspect="1"/>
+            </wp:cNvGraphicFramePr>
+            <a:graphic xmlns:a="http://schemas.openxmlformats.org/drawingml/2006/main">
+              <a:graphicData uri="http://schemas.openxmlformats.org/drawingml/2006/picture">
+                <pic:pic xmlns:pic="http://schemas.openxmlformats.org/drawingml/2006/picture">
+                  <pic:nvPicPr>
+                    <pic:cNvPr id="22" name="그림 22"/>
+                    <pic:cNvPicPr/>
+                  </pic:nvPicPr>
+                  <pic:blipFill>
+                    <a:blip r:embed="rId27">
+                      <a:extLst>
+                        <a:ext uri="{28A0092B-C50C-407E-A947-70E740481C1C}">
+                          <a14:useLocalDpi xmlns:a14="http://schemas.microsoft.com/office/drawing/2010/main" val="0"/>
+                        </a:ext>
+                      </a:extLst>
+                    </a:blip>
+                    <a:stretch>
+                      <a:fillRect/>
+                    </a:stretch>
+                  </pic:blipFill>
+                  <pic:spPr>
+                    <a:xfrm>
+                      <a:off x="0" y="0"/>
+                      <a:ext cx="6645910" cy="3465830"/>
+                    </a:xfrm>
+                    <a:prstGeom prst="rect">
+                      <a:avLst/>
+                    </a:prstGeom>
+                  </pic:spPr>
+                </pic:pic>
+              </a:graphicData>
+            </a:graphic>
+          </wp:inline>
+        </w:drawing>
+      </w:r>
+    </w:p>
+    <w:p>
+      <w:pPr>
+        <w:spacing w:after="0" w:line="240" w:lineRule="auto"/>
+        <w:rPr>
+          <w:rFonts w:eastAsiaTheme="minorHAnsi"/>
+        </w:rPr>
+      </w:pPr>
+    </w:p>
+    <w:p>
+      <w:pPr>
+        <w:spacing w:after="0" w:line="240" w:lineRule="auto"/>
+        <w:rPr>
+          <w:rFonts w:eastAsiaTheme="minorHAnsi"/>
+        </w:rPr>
+      </w:pPr>
+      <w:r>
+        <w:rPr>
+          <w:rFonts w:eastAsiaTheme="minorHAnsi"/>
+        </w:rPr>
+        <w:t>Count(Motifs)</w:t>
+      </w:r>
+      <w:r>
+        <w:rPr>
+          <w:rFonts w:eastAsiaTheme="minorHAnsi" w:hint="eastAsia"/>
+        </w:rPr>
+        <w:t xml:space="preserve">의 각 요소에 </w:t>
+      </w:r>
+      <w:r>
+        <w:rPr>
+          <w:rFonts w:eastAsiaTheme="minorHAnsi"/>
+        </w:rPr>
+        <w:t>1 (</w:t>
+      </w:r>
+      <w:r>
+        <w:rPr>
+          <w:rFonts w:eastAsiaTheme="minorHAnsi" w:hint="eastAsia"/>
+        </w:rPr>
+        <w:t>또는 다른 수)을 더해준다.</w:t>
+      </w:r>
+    </w:p>
+    <w:p>
+      <w:pPr>
+        <w:spacing w:after="0" w:line="240" w:lineRule="auto"/>
+        <w:rPr>
+          <w:rFonts w:eastAsiaTheme="minorHAnsi" w:hint="eastAsia"/>
+        </w:rPr>
+      </w:pPr>
+    </w:p>
+    <w:p>
+      <w:pPr>
+        <w:spacing w:after="0" w:line="240" w:lineRule="auto"/>
+        <w:rPr>
+          <w:rFonts w:eastAsiaTheme="minorHAnsi"/>
+        </w:rPr>
+      </w:pPr>
+      <w:r>
+        <w:rPr>
+          <w:rFonts w:eastAsiaTheme="minorHAnsi"/>
+          <w:noProof/>
+        </w:rPr>
+        <w:lastRenderedPageBreak/>
+        <w:drawing>
+          <wp:inline distT="0" distB="0" distL="0" distR="0" wp14:anchorId="6C590323" wp14:editId="2192B236">
+            <wp:extent cx="6645910" cy="3465830"/>
+            <wp:effectExtent l="0" t="0" r="2540" b="1270"/>
+            <wp:docPr id="21" name="그림 21"/>
+            <wp:cNvGraphicFramePr>
+              <a:graphicFrameLocks xmlns:a="http://schemas.openxmlformats.org/drawingml/2006/main" noChangeAspect="1"/>
+            </wp:cNvGraphicFramePr>
+            <a:graphic xmlns:a="http://schemas.openxmlformats.org/drawingml/2006/main">
+              <a:graphicData uri="http://schemas.openxmlformats.org/drawingml/2006/picture">
+                <pic:pic xmlns:pic="http://schemas.openxmlformats.org/drawingml/2006/picture">
+                  <pic:nvPicPr>
+                    <pic:cNvPr id="21" name="그림 21"/>
+                    <pic:cNvPicPr/>
+                  </pic:nvPicPr>
+                  <pic:blipFill>
+                    <a:blip r:embed="rId28">
+                      <a:extLst>
+                        <a:ext uri="{28A0092B-C50C-407E-A947-70E740481C1C}">
+                          <a14:useLocalDpi xmlns:a14="http://schemas.microsoft.com/office/drawing/2010/main" val="0"/>
+                        </a:ext>
+                      </a:extLst>
+                    </a:blip>
+                    <a:stretch>
+                      <a:fillRect/>
+                    </a:stretch>
+                  </pic:blipFill>
+                  <pic:spPr>
+                    <a:xfrm>
+                      <a:off x="0" y="0"/>
+                      <a:ext cx="6645910" cy="3465830"/>
+                    </a:xfrm>
+                    <a:prstGeom prst="rect">
+                      <a:avLst/>
+                    </a:prstGeom>
+                  </pic:spPr>
+                </pic:pic>
+              </a:graphicData>
+            </a:graphic>
+          </wp:inline>
+        </w:drawing>
+      </w:r>
+    </w:p>
+    <w:p>
+      <w:pPr>
+        <w:spacing w:after="0" w:line="240" w:lineRule="auto"/>
+        <w:rPr>
+          <w:rFonts w:eastAsiaTheme="minorHAnsi"/>
+        </w:rPr>
+      </w:pPr>
+    </w:p>
+    <w:p>
+      <w:pPr>
+        <w:spacing w:after="0" w:line="240" w:lineRule="auto"/>
+        <w:rPr>
+          <w:rFonts w:eastAsiaTheme="minorHAnsi"/>
+        </w:rPr>
+      </w:pPr>
+    </w:p>
+    <w:p>
+      <w:pPr>
+        <w:spacing w:after="0" w:line="240" w:lineRule="auto"/>
+        <w:rPr>
+          <w:rFonts w:eastAsiaTheme="minorHAnsi"/>
+        </w:rPr>
+      </w:pPr>
+    </w:p>
+    <w:p>
+      <w:pPr>
+        <w:spacing w:after="0" w:line="240" w:lineRule="auto"/>
+        <w:rPr>
+          <w:rFonts w:eastAsiaTheme="minorHAnsi"/>
+        </w:rPr>
+      </w:pPr>
+    </w:p>
+    <w:p>
+      <w:pPr>
+        <w:spacing w:after="0" w:line="240" w:lineRule="auto"/>
+        <w:rPr>
+          <w:rFonts w:eastAsiaTheme="minorHAnsi"/>
+        </w:rPr>
+      </w:pPr>
+    </w:p>
+    <w:p>
+      <w:pPr>
+        <w:spacing w:after="0" w:line="240" w:lineRule="auto"/>
+        <w:rPr>
+          <w:rFonts w:eastAsiaTheme="minorHAnsi"/>
         </w:rPr>
       </w:pPr>
     </w:p>
@@ -4341,6 +5233,33 @@
     <w:uiPriority w:val="99"/>
     <w:rsid w:val="004453D3"/>
   </w:style>
+  <w:style w:type="paragraph" w:styleId="a6">
+    <w:name w:val="Body Text"/>
+    <w:basedOn w:val="a"/>
+    <w:link w:val="Char1"/>
+    <w:uiPriority w:val="99"/>
+    <w:unhideWhenUsed/>
+    <w:rsid w:val="003D6424"/>
+    <w:pPr>
+      <w:spacing w:after="0" w:line="240" w:lineRule="auto"/>
+      <w:jc w:val="center"/>
+    </w:pPr>
+    <w:rPr>
+      <w:rFonts w:eastAsiaTheme="minorHAnsi"/>
+      <w:noProof/>
+    </w:rPr>
+  </w:style>
+  <w:style w:type="character" w:customStyle="1" w:styleId="Char1">
+    <w:name w:val="본문 Char"/>
+    <w:basedOn w:val="a0"/>
+    <w:link w:val="a6"/>
+    <w:uiPriority w:val="99"/>
+    <w:rsid w:val="003D6424"/>
+    <w:rPr>
+      <w:rFonts w:eastAsiaTheme="minorHAnsi"/>
+      <w:noProof/>
+    </w:rPr>
+  </w:style>
 </w:styles>
 </file>
 

</xml_diff>